<commit_message>
Added instruction about deploying forms
git-svn-id: svn://127.0.0.1/Core@6912 17c802ae-cbca-534c-9e8e-6d19a4926c45
</commit_message>
<xml_diff>
--- a/trunk/doc/readme_nm_4400_fix11.docx
+++ b/trunk/doc/readme_nm_4400_fix11.docx
@@ -457,14 +457,6 @@
         <w:gridCol w:w="6662"/>
       </w:tblGrid>
       <w:tr>
-        <w:tblPrEx>
-          <w:tblCellMar>
-            <w:top w:w="0" w:type="dxa"/>
-            <w:left w:w="0" w:type="dxa"/>
-            <w:bottom w:w="0" w:type="dxa"/>
-            <w:right w:w="0" w:type="dxa"/>
-          </w:tblCellMar>
-        </w:tblPrEx>
         <w:trPr>
           <w:cantSplit/>
           <w:tblHeader/>
@@ -549,14 +541,6 @@
         </w:tc>
       </w:tr>
       <w:tr>
-        <w:tblPrEx>
-          <w:tblCellMar>
-            <w:top w:w="0" w:type="dxa"/>
-            <w:left w:w="0" w:type="dxa"/>
-            <w:bottom w:w="0" w:type="dxa"/>
-            <w:right w:w="0" w:type="dxa"/>
-          </w:tblCellMar>
-        </w:tblPrEx>
         <w:trPr>
           <w:cantSplit/>
           <w:tblHeader/>
@@ -688,14 +672,6 @@
         </w:tc>
       </w:tr>
       <w:tr>
-        <w:tblPrEx>
-          <w:tblCellMar>
-            <w:top w:w="0" w:type="dxa"/>
-            <w:left w:w="0" w:type="dxa"/>
-            <w:bottom w:w="0" w:type="dxa"/>
-            <w:right w:w="0" w:type="dxa"/>
-          </w:tblCellMar>
-        </w:tblPrEx>
         <w:trPr>
           <w:cantSplit/>
           <w:tblHeader/>
@@ -771,14 +747,6 @@
         </w:tc>
       </w:tr>
       <w:tr>
-        <w:tblPrEx>
-          <w:tblCellMar>
-            <w:top w:w="0" w:type="dxa"/>
-            <w:left w:w="0" w:type="dxa"/>
-            <w:bottom w:w="0" w:type="dxa"/>
-            <w:right w:w="0" w:type="dxa"/>
-          </w:tblCellMar>
-        </w:tblPrEx>
         <w:trPr>
           <w:cantSplit/>
           <w:tblHeader/>
@@ -868,6 +836,160 @@
               </w:rPr>
               <w:br/>
             </w:r>
+          </w:p>
+          <w:p>
+            <w:pPr>
+              <w:keepLines/>
+              <w:widowControl w:val="0"/>
+              <w:autoSpaceDE w:val="0"/>
+              <w:autoSpaceDN w:val="0"/>
+              <w:adjustRightInd w:val="0"/>
+              <w:spacing w:after="0" w:line="240" w:lineRule="auto"/>
+              <w:ind w:left="118" w:right="96"/>
+              <w:rPr>
+                <w:rFonts w:ascii="Calibri" w:hAnsi="Calibri" w:cs="Calibri"/>
+                <w:color w:val="000000"/>
+                <w:sz w:val="16"/>
+                <w:szCs w:val="16"/>
+              </w:rPr>
+            </w:pPr>
+            <w:r>
+              <w:rPr>
+                <w:rFonts w:ascii="Calibri" w:hAnsi="Calibri" w:cs="Calibri"/>
+                <w:color w:val="000000"/>
+                <w:sz w:val="16"/>
+                <w:szCs w:val="16"/>
+              </w:rPr>
+              <w:t xml:space="preserve">Go to the relevant </w:t>
+            </w:r>
+            <w:proofErr w:type="spellStart"/>
+            <w:r>
+              <w:rPr>
+                <w:rFonts w:ascii="Calibri" w:hAnsi="Calibri" w:cs="Calibri"/>
+                <w:color w:val="000000"/>
+                <w:sz w:val="16"/>
+                <w:szCs w:val="16"/>
+              </w:rPr>
+              <w:t>exor</w:t>
+            </w:r>
+            <w:proofErr w:type="spellEnd"/>
+            <w:r>
+              <w:rPr>
+                <w:rFonts w:ascii="Calibri" w:hAnsi="Calibri" w:cs="Calibri"/>
+                <w:color w:val="000000"/>
+                <w:sz w:val="16"/>
+                <w:szCs w:val="16"/>
+              </w:rPr>
+              <w:t>\bin directory on the Oracle Application Server and rename the following files:-</w:t>
+            </w:r>
+            <w:r>
+              <w:rPr>
+                <w:rFonts w:ascii="Arial" w:hAnsi="Arial" w:cs="Arial"/>
+                <w:color w:val="000000"/>
+                <w:sz w:val="18"/>
+                <w:szCs w:val="18"/>
+              </w:rPr>
+              <w:br/>
+            </w:r>
+            <w:r>
+              <w:rPr>
+                <w:rFonts w:ascii="Arial" w:hAnsi="Arial" w:cs="Arial"/>
+                <w:color w:val="000000"/>
+                <w:sz w:val="18"/>
+                <w:szCs w:val="18"/>
+              </w:rPr>
+              <w:br/>
+            </w:r>
+            <w:r>
+              <w:rPr>
+                <w:rFonts w:ascii="Calibri" w:hAnsi="Calibri" w:cs="Calibri"/>
+                <w:color w:val="000000"/>
+                <w:sz w:val="16"/>
+                <w:szCs w:val="16"/>
+              </w:rPr>
+              <w:t>nm0510.fmx to nm0510_old.fmx</w:t>
+            </w:r>
+          </w:p>
+          <w:p>
+            <w:pPr>
+              <w:keepLines/>
+              <w:widowControl w:val="0"/>
+              <w:autoSpaceDE w:val="0"/>
+              <w:autoSpaceDN w:val="0"/>
+              <w:adjustRightInd w:val="0"/>
+              <w:spacing w:after="0" w:line="240" w:lineRule="auto"/>
+              <w:ind w:left="118" w:right="96"/>
+              <w:rPr>
+                <w:rFonts w:ascii="Arial" w:hAnsi="Arial" w:cs="Arial"/>
+                <w:color w:val="000000"/>
+                <w:sz w:val="18"/>
+                <w:szCs w:val="18"/>
+              </w:rPr>
+            </w:pPr>
+            <w:proofErr w:type="gramStart"/>
+            <w:r>
+              <w:rPr>
+                <w:rFonts w:ascii="Calibri" w:hAnsi="Calibri" w:cs="Calibri"/>
+                <w:color w:val="000000"/>
+                <w:sz w:val="16"/>
+                <w:szCs w:val="16"/>
+              </w:rPr>
+              <w:t>nm0575.fmx</w:t>
+            </w:r>
+            <w:proofErr w:type="gramEnd"/>
+            <w:r>
+              <w:rPr>
+                <w:rFonts w:ascii="Calibri" w:hAnsi="Calibri" w:cs="Calibri"/>
+                <w:color w:val="000000"/>
+                <w:sz w:val="16"/>
+                <w:szCs w:val="16"/>
+              </w:rPr>
+              <w:t xml:space="preserve"> to nm0575_old.fmx</w:t>
+            </w:r>
+            <w:r>
+              <w:rPr>
+                <w:rFonts w:ascii="Arial" w:hAnsi="Arial" w:cs="Arial"/>
+                <w:color w:val="000000"/>
+                <w:sz w:val="18"/>
+                <w:szCs w:val="18"/>
+              </w:rPr>
+              <w:br/>
+            </w:r>
+            <w:r>
+              <w:rPr>
+                <w:rFonts w:ascii="Arial" w:hAnsi="Arial" w:cs="Arial"/>
+                <w:color w:val="000000"/>
+                <w:sz w:val="18"/>
+                <w:szCs w:val="18"/>
+              </w:rPr>
+              <w:br/>
+            </w:r>
+            <w:r>
+              <w:rPr>
+                <w:rFonts w:ascii="Calibri" w:hAnsi="Calibri" w:cs="Calibri"/>
+                <w:color w:val="000000"/>
+                <w:sz w:val="16"/>
+                <w:szCs w:val="16"/>
+              </w:rPr>
+              <w:t>Then copy in the new version of these files from the staging folder.</w:t>
+            </w:r>
+          </w:p>
+          <w:p>
+            <w:pPr>
+              <w:keepLines/>
+              <w:widowControl w:val="0"/>
+              <w:autoSpaceDE w:val="0"/>
+              <w:autoSpaceDN w:val="0"/>
+              <w:adjustRightInd w:val="0"/>
+              <w:spacing w:after="0" w:line="240" w:lineRule="auto"/>
+              <w:ind w:left="118" w:right="96"/>
+              <w:rPr>
+                <w:rFonts w:ascii="Arial" w:hAnsi="Arial" w:cs="Arial"/>
+                <w:color w:val="000000"/>
+                <w:sz w:val="18"/>
+                <w:szCs w:val="18"/>
+              </w:rPr>
+            </w:pPr>
             <w:r>
               <w:rPr>
                 <w:rFonts w:ascii="Arial" w:hAnsi="Arial" w:cs="Arial"/>
@@ -935,14 +1057,6 @@
         </w:tc>
       </w:tr>
       <w:tr>
-        <w:tblPrEx>
-          <w:tblCellMar>
-            <w:top w:w="0" w:type="dxa"/>
-            <w:left w:w="0" w:type="dxa"/>
-            <w:bottom w:w="0" w:type="dxa"/>
-            <w:right w:w="0" w:type="dxa"/>
-          </w:tblCellMar>
-        </w:tblPrEx>
         <w:trPr>
           <w:cantSplit/>
           <w:tblHeader/>
@@ -1027,14 +1141,6 @@
         </w:tc>
       </w:tr>
       <w:tr>
-        <w:tblPrEx>
-          <w:tblCellMar>
-            <w:top w:w="0" w:type="dxa"/>
-            <w:left w:w="0" w:type="dxa"/>
-            <w:bottom w:w="0" w:type="dxa"/>
-            <w:right w:w="0" w:type="dxa"/>
-          </w:tblCellMar>
-        </w:tblPrEx>
         <w:trPr>
           <w:cantSplit/>
           <w:tblHeader/>
@@ -1119,14 +1225,6 @@
         </w:tc>
       </w:tr>
       <w:tr>
-        <w:tblPrEx>
-          <w:tblCellMar>
-            <w:top w:w="0" w:type="dxa"/>
-            <w:left w:w="0" w:type="dxa"/>
-            <w:bottom w:w="0" w:type="dxa"/>
-            <w:right w:w="0" w:type="dxa"/>
-          </w:tblCellMar>
-        </w:tblPrEx>
         <w:trPr>
           <w:cantSplit/>
           <w:tblHeader/>
@@ -1211,14 +1309,6 @@
         </w:tc>
       </w:tr>
       <w:tr>
-        <w:tblPrEx>
-          <w:tblCellMar>
-            <w:top w:w="0" w:type="dxa"/>
-            <w:left w:w="0" w:type="dxa"/>
-            <w:bottom w:w="0" w:type="dxa"/>
-            <w:right w:w="0" w:type="dxa"/>
-          </w:tblCellMar>
-        </w:tblPrEx>
         <w:trPr>
           <w:cantSplit/>
           <w:tblHeader/>
@@ -1376,14 +1466,6 @@
         <w:gridCol w:w="1275"/>
       </w:tblGrid>
       <w:tr>
-        <w:tblPrEx>
-          <w:tblCellMar>
-            <w:top w:w="0" w:type="dxa"/>
-            <w:left w:w="0" w:type="dxa"/>
-            <w:bottom w:w="0" w:type="dxa"/>
-            <w:right w:w="0" w:type="dxa"/>
-          </w:tblCellMar>
-        </w:tblPrEx>
         <w:trPr>
           <w:cantSplit/>
           <w:tblHeader/>
@@ -1470,14 +1552,6 @@
         </w:tc>
       </w:tr>
       <w:tr>
-        <w:tblPrEx>
-          <w:tblCellMar>
-            <w:top w:w="0" w:type="dxa"/>
-            <w:left w:w="0" w:type="dxa"/>
-            <w:bottom w:w="0" w:type="dxa"/>
-            <w:right w:w="0" w:type="dxa"/>
-          </w:tblCellMar>
-        </w:tblPrEx>
         <w:trPr>
           <w:cantSplit/>
         </w:trPr>
@@ -1559,14 +1633,6 @@
         </w:tc>
       </w:tr>
       <w:tr>
-        <w:tblPrEx>
-          <w:tblCellMar>
-            <w:top w:w="0" w:type="dxa"/>
-            <w:left w:w="0" w:type="dxa"/>
-            <w:bottom w:w="0" w:type="dxa"/>
-            <w:right w:w="0" w:type="dxa"/>
-          </w:tblCellMar>
-        </w:tblPrEx>
         <w:trPr>
           <w:cantSplit/>
         </w:trPr>
@@ -1648,14 +1714,6 @@
         </w:tc>
       </w:tr>
       <w:tr>
-        <w:tblPrEx>
-          <w:tblCellMar>
-            <w:top w:w="0" w:type="dxa"/>
-            <w:left w:w="0" w:type="dxa"/>
-            <w:bottom w:w="0" w:type="dxa"/>
-            <w:right w:w="0" w:type="dxa"/>
-          </w:tblCellMar>
-        </w:tblPrEx>
         <w:trPr>
           <w:cantSplit/>
         </w:trPr>
@@ -1737,14 +1795,6 @@
         </w:tc>
       </w:tr>
       <w:tr>
-        <w:tblPrEx>
-          <w:tblCellMar>
-            <w:top w:w="0" w:type="dxa"/>
-            <w:left w:w="0" w:type="dxa"/>
-            <w:bottom w:w="0" w:type="dxa"/>
-            <w:right w:w="0" w:type="dxa"/>
-          </w:tblCellMar>
-        </w:tblPrEx>
         <w:trPr>
           <w:cantSplit/>
         </w:trPr>
@@ -1826,14 +1876,6 @@
         </w:tc>
       </w:tr>
       <w:tr>
-        <w:tblPrEx>
-          <w:tblCellMar>
-            <w:top w:w="0" w:type="dxa"/>
-            <w:left w:w="0" w:type="dxa"/>
-            <w:bottom w:w="0" w:type="dxa"/>
-            <w:right w:w="0" w:type="dxa"/>
-          </w:tblCellMar>
-        </w:tblPrEx>
         <w:trPr>
           <w:cantSplit/>
         </w:trPr>
@@ -1915,14 +1957,6 @@
         </w:tc>
       </w:tr>
       <w:tr>
-        <w:tblPrEx>
-          <w:tblCellMar>
-            <w:top w:w="0" w:type="dxa"/>
-            <w:left w:w="0" w:type="dxa"/>
-            <w:bottom w:w="0" w:type="dxa"/>
-            <w:right w:w="0" w:type="dxa"/>
-          </w:tblCellMar>
-        </w:tblPrEx>
         <w:trPr>
           <w:cantSplit/>
         </w:trPr>
@@ -2004,14 +2038,6 @@
         </w:tc>
       </w:tr>
       <w:tr>
-        <w:tblPrEx>
-          <w:tblCellMar>
-            <w:top w:w="0" w:type="dxa"/>
-            <w:left w:w="0" w:type="dxa"/>
-            <w:bottom w:w="0" w:type="dxa"/>
-            <w:right w:w="0" w:type="dxa"/>
-          </w:tblCellMar>
-        </w:tblPrEx>
         <w:trPr>
           <w:cantSplit/>
         </w:trPr>
@@ -2093,14 +2119,6 @@
         </w:tc>
       </w:tr>
       <w:tr>
-        <w:tblPrEx>
-          <w:tblCellMar>
-            <w:top w:w="0" w:type="dxa"/>
-            <w:left w:w="0" w:type="dxa"/>
-            <w:bottom w:w="0" w:type="dxa"/>
-            <w:right w:w="0" w:type="dxa"/>
-          </w:tblCellMar>
-        </w:tblPrEx>
         <w:trPr>
           <w:cantSplit/>
         </w:trPr>
@@ -2182,14 +2200,6 @@
         </w:tc>
       </w:tr>
       <w:tr>
-        <w:tblPrEx>
-          <w:tblCellMar>
-            <w:top w:w="0" w:type="dxa"/>
-            <w:left w:w="0" w:type="dxa"/>
-            <w:bottom w:w="0" w:type="dxa"/>
-            <w:right w:w="0" w:type="dxa"/>
-          </w:tblCellMar>
-        </w:tblPrEx>
         <w:trPr>
           <w:cantSplit/>
         </w:trPr>
@@ -2271,14 +2281,6 @@
         </w:tc>
       </w:tr>
       <w:tr>
-        <w:tblPrEx>
-          <w:tblCellMar>
-            <w:top w:w="0" w:type="dxa"/>
-            <w:left w:w="0" w:type="dxa"/>
-            <w:bottom w:w="0" w:type="dxa"/>
-            <w:right w:w="0" w:type="dxa"/>
-          </w:tblCellMar>
-        </w:tblPrEx>
         <w:trPr>
           <w:cantSplit/>
         </w:trPr>
@@ -2360,14 +2362,6 @@
         </w:tc>
       </w:tr>
       <w:tr>
-        <w:tblPrEx>
-          <w:tblCellMar>
-            <w:top w:w="0" w:type="dxa"/>
-            <w:left w:w="0" w:type="dxa"/>
-            <w:bottom w:w="0" w:type="dxa"/>
-            <w:right w:w="0" w:type="dxa"/>
-          </w:tblCellMar>
-        </w:tblPrEx>
         <w:trPr>
           <w:cantSplit/>
         </w:trPr>
@@ -2449,14 +2443,6 @@
         </w:tc>
       </w:tr>
       <w:tr>
-        <w:tblPrEx>
-          <w:tblCellMar>
-            <w:top w:w="0" w:type="dxa"/>
-            <w:left w:w="0" w:type="dxa"/>
-            <w:bottom w:w="0" w:type="dxa"/>
-            <w:right w:w="0" w:type="dxa"/>
-          </w:tblCellMar>
-        </w:tblPrEx>
         <w:trPr>
           <w:cantSplit/>
         </w:trPr>
@@ -2538,14 +2524,6 @@
         </w:tc>
       </w:tr>
       <w:tr>
-        <w:tblPrEx>
-          <w:tblCellMar>
-            <w:top w:w="0" w:type="dxa"/>
-            <w:left w:w="0" w:type="dxa"/>
-            <w:bottom w:w="0" w:type="dxa"/>
-            <w:right w:w="0" w:type="dxa"/>
-          </w:tblCellMar>
-        </w:tblPrEx>
         <w:trPr>
           <w:cantSplit/>
         </w:trPr>
@@ -2627,14 +2605,6 @@
         </w:tc>
       </w:tr>
       <w:tr>
-        <w:tblPrEx>
-          <w:tblCellMar>
-            <w:top w:w="0" w:type="dxa"/>
-            <w:left w:w="0" w:type="dxa"/>
-            <w:bottom w:w="0" w:type="dxa"/>
-            <w:right w:w="0" w:type="dxa"/>
-          </w:tblCellMar>
-        </w:tblPrEx>
         <w:trPr>
           <w:cantSplit/>
         </w:trPr>
@@ -3057,14 +3027,6 @@
         <w:gridCol w:w="1134"/>
       </w:tblGrid>
       <w:tr>
-        <w:tblPrEx>
-          <w:tblCellMar>
-            <w:top w:w="0" w:type="dxa"/>
-            <w:left w:w="0" w:type="dxa"/>
-            <w:bottom w:w="0" w:type="dxa"/>
-            <w:right w:w="0" w:type="dxa"/>
-          </w:tblCellMar>
-        </w:tblPrEx>
         <w:trPr>
           <w:cantSplit/>
           <w:tblHeader/>
@@ -3247,14 +3209,6 @@
         </w:tc>
       </w:tr>
       <w:tr>
-        <w:tblPrEx>
-          <w:tblCellMar>
-            <w:top w:w="0" w:type="dxa"/>
-            <w:left w:w="0" w:type="dxa"/>
-            <w:bottom w:w="0" w:type="dxa"/>
-            <w:right w:w="0" w:type="dxa"/>
-          </w:tblCellMar>
-        </w:tblPrEx>
         <w:trPr>
           <w:cantSplit/>
         </w:trPr>
@@ -3330,16 +3284,7 @@
                 <w:sz w:val="16"/>
                 <w:szCs w:val="16"/>
               </w:rPr>
-              <w:t xml:space="preserve">The asset location relative to a circular route is faulty when is located across the initial and end nodes of the route but does not completely cover the route. The resultant asset location is identical to the result when the user has created an exclusive </w:t>
-            </w:r>
-            <w:r>
-              <w:rPr>
-                <w:rFonts w:ascii="Calibri" w:hAnsi="Calibri" w:cs="Calibri"/>
-                <w:color w:val="000000"/>
-                <w:sz w:val="16"/>
-                <w:szCs w:val="16"/>
-              </w:rPr>
-              <w:t xml:space="preserve">asset along the whole circular route - from start to end, then replaced it with a new asset internally within the measures of the route. The two fragments at each end of the circular route were failing to be displayed as two fragments. </w:t>
+              <w:t xml:space="preserve">The asset location relative to a circular route is faulty when is located across the initial and end nodes of the route but does not completely cover the route. The resultant asset location is identical to the result when the user has created an exclusive asset along the whole circular route - from start to end, then replaced it with a new asset internally within the measures of the route. The two fragments at each end of the circular route were failing to be displayed as two fragments. </w:t>
             </w:r>
             <w:r>
               <w:rPr>
@@ -3357,16 +3302,7 @@
                 <w:sz w:val="16"/>
                 <w:szCs w:val="16"/>
               </w:rPr>
-              <w:t xml:space="preserve"> was due to a fa</w:t>
-            </w:r>
-            <w:r>
-              <w:rPr>
-                <w:rFonts w:ascii="Calibri" w:hAnsi="Calibri" w:cs="Calibri"/>
-                <w:color w:val="000000"/>
-                <w:sz w:val="16"/>
-                <w:szCs w:val="16"/>
-              </w:rPr>
-              <w:t>ulty order-by clause which failed to pin down the order - hence the problem did not always arise</w:t>
+              <w:t xml:space="preserve"> was due to a faulty order-by clause which failed to pin down the order - hence the problem did not always arise</w:t>
             </w:r>
             <w:r>
               <w:rPr>
@@ -3446,14 +3382,6 @@
         </w:tc>
       </w:tr>
       <w:tr>
-        <w:tblPrEx>
-          <w:tblCellMar>
-            <w:top w:w="0" w:type="dxa"/>
-            <w:left w:w="0" w:type="dxa"/>
-            <w:bottom w:w="0" w:type="dxa"/>
-            <w:right w:w="0" w:type="dxa"/>
-          </w:tblCellMar>
-        </w:tblPrEx>
         <w:trPr>
           <w:cantSplit/>
         </w:trPr>
@@ -3529,16 +3457,7 @@
                 <w:sz w:val="16"/>
                 <w:szCs w:val="16"/>
               </w:rPr>
-              <w:t>Problems in the location of assets in the asset items form were caused by dates being modified during the validation process. This change often occurred in a manner that was not noticed by the user. It led to difficulties in validation of the network exten</w:t>
-            </w:r>
-            <w:r>
-              <w:rPr>
-                <w:rFonts w:ascii="Calibri" w:hAnsi="Calibri" w:cs="Calibri"/>
-                <w:color w:val="000000"/>
-                <w:sz w:val="16"/>
-                <w:szCs w:val="16"/>
-              </w:rPr>
-              <w:t>t over which the asset was being re-located. Same as task 0111765, ticket 8001229762</w:t>
+              <w:t>Problems in the location of assets in the asset items form were caused by dates being modified during the validation process. This change often occurred in a manner that was not noticed by the user. It led to difficulties in validation of the network extent over which the asset was being re-located. Same as task 0111765, ticket 8001229762</w:t>
             </w:r>
           </w:p>
         </w:tc>
@@ -3582,14 +3501,6 @@
         </w:tc>
       </w:tr>
       <w:tr>
-        <w:tblPrEx>
-          <w:tblCellMar>
-            <w:top w:w="0" w:type="dxa"/>
-            <w:left w:w="0" w:type="dxa"/>
-            <w:bottom w:w="0" w:type="dxa"/>
-            <w:right w:w="0" w:type="dxa"/>
-          </w:tblCellMar>
-        </w:tblPrEx>
         <w:trPr>
           <w:cantSplit/>
         </w:trPr>
@@ -3737,16 +3648,7 @@
                 <w:sz w:val="16"/>
                 <w:szCs w:val="16"/>
               </w:rPr>
-              <w:t>user wished to close it. A better checking pr</w:t>
-            </w:r>
-            <w:r>
-              <w:rPr>
-                <w:rFonts w:ascii="Calibri" w:hAnsi="Calibri" w:cs="Calibri"/>
-                <w:color w:val="000000"/>
-                <w:sz w:val="16"/>
-                <w:szCs w:val="16"/>
-              </w:rPr>
-              <w:t xml:space="preserve">ocess is now included and an exception </w:t>
+              <w:t xml:space="preserve">user wished to close it. A better checking process is now included and an exception </w:t>
             </w:r>
             <w:proofErr w:type="gramStart"/>
             <w:r>
@@ -3836,14 +3738,6 @@
         </w:tc>
       </w:tr>
       <w:tr>
-        <w:tblPrEx>
-          <w:tblCellMar>
-            <w:top w:w="0" w:type="dxa"/>
-            <w:left w:w="0" w:type="dxa"/>
-            <w:bottom w:w="0" w:type="dxa"/>
-            <w:right w:w="0" w:type="dxa"/>
-          </w:tblCellMar>
-        </w:tblPrEx>
         <w:trPr>
           <w:cantSplit/>
         </w:trPr>
@@ -3963,14 +3857,6 @@
         </w:tc>
       </w:tr>
       <w:tr>
-        <w:tblPrEx>
-          <w:tblCellMar>
-            <w:top w:w="0" w:type="dxa"/>
-            <w:left w:w="0" w:type="dxa"/>
-            <w:bottom w:w="0" w:type="dxa"/>
-            <w:right w:w="0" w:type="dxa"/>
-          </w:tblCellMar>
-        </w:tblPrEx>
         <w:trPr>
           <w:cantSplit/>
         </w:trPr>
@@ -4047,16 +3933,7 @@
                 <w:sz w:val="16"/>
                 <w:szCs w:val="16"/>
               </w:rPr>
-              <w:t>Re</w:t>
-            </w:r>
-            <w:r>
-              <w:rPr>
-                <w:rFonts w:ascii="Calibri" w:hAnsi="Calibri" w:cs="Calibri"/>
-                <w:color w:val="000000"/>
-                <w:sz w:val="16"/>
-                <w:szCs w:val="16"/>
-              </w:rPr>
-              <w:t>sequence</w:t>
+              <w:t>Resequence</w:t>
             </w:r>
             <w:proofErr w:type="spellEnd"/>
             <w:r>
@@ -4273,16 +4150,7 @@
                 <w:sz w:val="16"/>
                 <w:szCs w:val="16"/>
               </w:rPr>
-              <w:t xml:space="preserve"> has been executed and a rescale operation has bee</w:t>
-            </w:r>
-            <w:r>
-              <w:rPr>
-                <w:rFonts w:ascii="Calibri" w:hAnsi="Calibri" w:cs="Calibri"/>
-                <w:color w:val="000000"/>
-                <w:sz w:val="16"/>
-                <w:szCs w:val="16"/>
-              </w:rPr>
-              <w:t xml:space="preserve">n executed at an earlier date, there are possibilities of the end-date of a shape being earlier than a start date - this is wrong. </w:t>
+              <w:t xml:space="preserve"> has been executed and a rescale operation has been executed at an earlier date, there are possibilities of the end-date of a shape being earlier than a start date - this is wrong. </w:t>
             </w:r>
             <w:r>
               <w:rPr>
@@ -4319,16 +4187,7 @@
                 <w:sz w:val="16"/>
                 <w:szCs w:val="16"/>
               </w:rPr>
-              <w:t>reseque</w:t>
-            </w:r>
-            <w:r>
-              <w:rPr>
-                <w:rFonts w:ascii="Calibri" w:hAnsi="Calibri" w:cs="Calibri"/>
-                <w:color w:val="000000"/>
-                <w:sz w:val="16"/>
-                <w:szCs w:val="16"/>
-              </w:rPr>
-              <w:t>nce</w:t>
+              <w:t>resequence</w:t>
             </w:r>
             <w:proofErr w:type="spellEnd"/>
             <w:r>
@@ -4358,16 +4217,7 @@
                 <w:sz w:val="16"/>
                 <w:szCs w:val="16"/>
               </w:rPr>
-              <w:t>. The second is the date of the current reco</w:t>
-            </w:r>
-            <w:r>
-              <w:rPr>
-                <w:rFonts w:ascii="Calibri" w:hAnsi="Calibri" w:cs="Calibri"/>
-                <w:color w:val="000000"/>
-                <w:sz w:val="16"/>
-                <w:szCs w:val="16"/>
-              </w:rPr>
-              <w:t xml:space="preserve">rd </w:t>
+              <w:t xml:space="preserve">. The second is the date of the current record </w:t>
             </w:r>
             <w:proofErr w:type="spellStart"/>
             <w:r>
@@ -4514,34 +4364,7 @@
                 <w:sz w:val="16"/>
                 <w:szCs w:val="16"/>
               </w:rPr>
-              <w:t xml:space="preserve"> - if it were to allow th</w:t>
-            </w:r>
-            <w:r>
-              <w:rPr>
-                <w:rFonts w:ascii="Calibri" w:hAnsi="Calibri" w:cs="Calibri"/>
-                <w:color w:val="000000"/>
-                <w:sz w:val="16"/>
-                <w:szCs w:val="16"/>
-              </w:rPr>
-              <w:t xml:space="preserve">is, the current shape </w:t>
-            </w:r>
-            <w:r>
-              <w:rPr>
-                <w:rFonts w:ascii="Calibri" w:hAnsi="Calibri" w:cs="Calibri"/>
-                <w:color w:val="000000"/>
-                <w:sz w:val="16"/>
-                <w:szCs w:val="16"/>
-              </w:rPr>
-              <w:t>¦</w:t>
-            </w:r>
-            <w:r>
-              <w:rPr>
-                <w:rFonts w:ascii="Calibri" w:hAnsi="Calibri" w:cs="Calibri"/>
-                <w:color w:val="000000"/>
-                <w:sz w:val="16"/>
-                <w:szCs w:val="16"/>
-              </w:rPr>
-              <w:t xml:space="preserve"> which reflects the current shape of the route is compromised by a new shape which reflects the state of data at an historic date. If a shape exists at a later date than </w:t>
+              <w:t xml:space="preserve"> - if it were to allow this, the current shape ¦ which reflects the current shape of the route is compromised by a new shape which reflects the state of data at an historic date. If a shape exists at a later date than </w:t>
             </w:r>
             <w:proofErr w:type="spellStart"/>
             <w:r>
@@ -4581,16 +4404,7 @@
                 <w:sz w:val="16"/>
                 <w:szCs w:val="16"/>
               </w:rPr>
-              <w:t xml:space="preserve"> </w:t>
-            </w:r>
-            <w:r>
-              <w:rPr>
-                <w:rFonts w:ascii="Calibri" w:hAnsi="Calibri" w:cs="Calibri"/>
-                <w:color w:val="000000"/>
-                <w:sz w:val="16"/>
-                <w:szCs w:val="16"/>
-              </w:rPr>
-              <w:t xml:space="preserve">or </w:t>
+              <w:t xml:space="preserve"> or </w:t>
             </w:r>
             <w:proofErr w:type="spellStart"/>
             <w:r>
@@ -4654,14 +4468,6 @@
         </w:tc>
       </w:tr>
       <w:tr>
-        <w:tblPrEx>
-          <w:tblCellMar>
-            <w:top w:w="0" w:type="dxa"/>
-            <w:left w:w="0" w:type="dxa"/>
-            <w:bottom w:w="0" w:type="dxa"/>
-            <w:right w:w="0" w:type="dxa"/>
-          </w:tblCellMar>
-        </w:tblPrEx>
         <w:trPr>
           <w:cantSplit/>
         </w:trPr>
@@ -4801,14 +4607,6 @@
         </w:tc>
       </w:tr>
       <w:tr>
-        <w:tblPrEx>
-          <w:tblCellMar>
-            <w:top w:w="0" w:type="dxa"/>
-            <w:left w:w="0" w:type="dxa"/>
-            <w:bottom w:w="0" w:type="dxa"/>
-            <w:right w:w="0" w:type="dxa"/>
-          </w:tblCellMar>
-        </w:tblPrEx>
         <w:trPr>
           <w:cantSplit/>
         </w:trPr>
@@ -4928,14 +4726,6 @@
         </w:tc>
       </w:tr>
       <w:tr>
-        <w:tblPrEx>
-          <w:tblCellMar>
-            <w:top w:w="0" w:type="dxa"/>
-            <w:left w:w="0" w:type="dxa"/>
-            <w:bottom w:w="0" w:type="dxa"/>
-            <w:right w:w="0" w:type="dxa"/>
-          </w:tblCellMar>
-        </w:tblPrEx>
         <w:trPr>
           <w:cantSplit/>
         </w:trPr>
@@ -5031,16 +4821,7 @@
                 <w:sz w:val="16"/>
                 <w:szCs w:val="16"/>
               </w:rPr>
-              <w:t xml:space="preserve"> network obeying the criteria could be found. Also, PBI queries returned incorrect results in some cases where a network extent over which</w:t>
-            </w:r>
-            <w:r>
-              <w:rPr>
-                <w:rFonts w:ascii="Calibri" w:hAnsi="Calibri" w:cs="Calibri"/>
-                <w:color w:val="000000"/>
-                <w:sz w:val="16"/>
-                <w:szCs w:val="16"/>
-              </w:rPr>
-              <w:t xml:space="preserve"> the query was executed was smaller than the coverage of the asset.</w:t>
+              <w:t xml:space="preserve"> network obeying the criteria could be found. Also, PBI queries returned incorrect results in some cases where a network extent over which the query was executed was smaller than the coverage of the asset.</w:t>
             </w:r>
           </w:p>
         </w:tc>
@@ -5084,14 +4865,6 @@
         </w:tc>
       </w:tr>
       <w:tr>
-        <w:tblPrEx>
-          <w:tblCellMar>
-            <w:top w:w="0" w:type="dxa"/>
-            <w:left w:w="0" w:type="dxa"/>
-            <w:bottom w:w="0" w:type="dxa"/>
-            <w:right w:w="0" w:type="dxa"/>
-          </w:tblCellMar>
-        </w:tblPrEx>
         <w:trPr>
           <w:cantSplit/>
         </w:trPr>
@@ -5168,16 +4941,7 @@
                 <w:sz w:val="16"/>
                 <w:szCs w:val="16"/>
               </w:rPr>
-              <w:t>Server code has changed to prevent the end-date of asset locations where the chosen date is earlier than other locations for the same asset. This has been coded in the API used inside the forms modules but has also been coded inside the API used in many CS</w:t>
-            </w:r>
-            <w:r>
-              <w:rPr>
-                <w:rFonts w:ascii="Calibri" w:hAnsi="Calibri" w:cs="Calibri"/>
-                <w:color w:val="000000"/>
-                <w:sz w:val="16"/>
-                <w:szCs w:val="16"/>
-              </w:rPr>
-              <w:t xml:space="preserve">V loader implementations. It is code din both areas to avoid server header changes which have impact on the forms modules. Forms have been coed with an </w:t>
+              <w:t xml:space="preserve">Server code has changed to prevent the end-date of asset locations where the chosen date is earlier than other locations for the same asset. This has been coded in the API used inside the forms modules but has also been coded inside the API used in many CSV loader implementations. It is code din both areas to avoid server header changes which have impact on the forms modules. Forms have been coed with an </w:t>
             </w:r>
             <w:proofErr w:type="spellStart"/>
             <w:r>
@@ -5261,14 +5025,6 @@
         </w:tc>
       </w:tr>
       <w:tr>
-        <w:tblPrEx>
-          <w:tblCellMar>
-            <w:top w:w="0" w:type="dxa"/>
-            <w:left w:w="0" w:type="dxa"/>
-            <w:bottom w:w="0" w:type="dxa"/>
-            <w:right w:w="0" w:type="dxa"/>
-          </w:tblCellMar>
-        </w:tblPrEx>
         <w:trPr>
           <w:cantSplit/>
         </w:trPr>
@@ -5364,16 +5120,7 @@
                 <w:sz w:val="16"/>
                 <w:szCs w:val="16"/>
               </w:rPr>
-              <w:t xml:space="preserve"> and APIs exist to remove any one of the three tiers of data. SM only plugs int</w:t>
-            </w:r>
-            <w:r>
-              <w:rPr>
-                <w:rFonts w:ascii="Calibri" w:hAnsi="Calibri" w:cs="Calibri"/>
-                <w:color w:val="000000"/>
-                <w:sz w:val="16"/>
-                <w:szCs w:val="16"/>
-              </w:rPr>
-              <w:t xml:space="preserve">o two of the three APIs allowing the removal of the extent or the extent member </w:t>
+              <w:t xml:space="preserve"> and APIs exist to remove any one of the three tiers of data. SM only plugs into two of the three APIs allowing the removal of the extent or the extent member </w:t>
             </w:r>
             <w:proofErr w:type="spellStart"/>
             <w:r>
@@ -5439,16 +5186,7 @@
                 <w:sz w:val="16"/>
                 <w:szCs w:val="16"/>
               </w:rPr>
-              <w:t>Prior to this fix, the foreign keys from exte</w:t>
-            </w:r>
-            <w:r>
-              <w:rPr>
-                <w:rFonts w:ascii="Calibri" w:hAnsi="Calibri" w:cs="Calibri"/>
-                <w:color w:val="000000"/>
-                <w:sz w:val="16"/>
-                <w:szCs w:val="16"/>
-              </w:rPr>
-              <w:t xml:space="preserve">nt members and extent member </w:t>
+              <w:t xml:space="preserve">Prior to this fix, the foreign keys from extent members and extent member </w:t>
             </w:r>
             <w:proofErr w:type="spellStart"/>
             <w:r>
@@ -5544,29 +5282,12 @@
                 <w:sz w:val="16"/>
                 <w:szCs w:val="16"/>
               </w:rPr>
-              <w:t>80</w:t>
-            </w:r>
-            <w:r>
-              <w:rPr>
-                <w:rFonts w:ascii="Calibri" w:hAnsi="Calibri" w:cs="Calibri"/>
-                <w:color w:val="000000"/>
-                <w:sz w:val="16"/>
-                <w:szCs w:val="16"/>
-              </w:rPr>
-              <w:t>01269723</w:t>
+              <w:t>8001269723</w:t>
             </w:r>
           </w:p>
         </w:tc>
       </w:tr>
       <w:tr>
-        <w:tblPrEx>
-          <w:tblCellMar>
-            <w:top w:w="0" w:type="dxa"/>
-            <w:left w:w="0" w:type="dxa"/>
-            <w:bottom w:w="0" w:type="dxa"/>
-            <w:right w:w="0" w:type="dxa"/>
-          </w:tblCellMar>
-        </w:tblPrEx>
         <w:trPr>
           <w:cantSplit/>
         </w:trPr>
@@ -5712,16 +5433,7 @@
                 <w:sz w:val="16"/>
                 <w:szCs w:val="16"/>
               </w:rPr>
-              <w:t>allow_level_without_</w:t>
-            </w:r>
-            <w:r>
-              <w:rPr>
-                <w:rFonts w:ascii="Calibri" w:hAnsi="Calibri" w:cs="Calibri"/>
-                <w:color w:val="000000"/>
-                <w:sz w:val="16"/>
-                <w:szCs w:val="16"/>
-              </w:rPr>
-              <w:t>connect_by</w:t>
+              <w:t>allow_level_without_connect_by</w:t>
             </w:r>
             <w:proofErr w:type="spellEnd"/>
             <w:r>
@@ -5907,14 +5619,6 @@
         </w:tc>
       </w:tr>
       <w:tr>
-        <w:tblPrEx>
-          <w:tblCellMar>
-            <w:top w:w="0" w:type="dxa"/>
-            <w:left w:w="0" w:type="dxa"/>
-            <w:bottom w:w="0" w:type="dxa"/>
-            <w:right w:w="0" w:type="dxa"/>
-          </w:tblCellMar>
-        </w:tblPrEx>
         <w:trPr>
           <w:cantSplit/>
         </w:trPr>
@@ -5990,16 +5694,7 @@
                 <w:sz w:val="16"/>
                 <w:szCs w:val="16"/>
               </w:rPr>
-              <w:t>Hierarchies of with a relation of AT driven by point XY data are now kept in sync when the parent XY is changed. So, if the XY of the parent is changed, the subordinates are also updated. If the parent asset snaps to the network and the child asset</w:t>
-            </w:r>
-            <w:r>
-              <w:rPr>
-                <w:rFonts w:ascii="Calibri" w:hAnsi="Calibri" w:cs="Calibri"/>
-                <w:color w:val="000000"/>
-                <w:sz w:val="16"/>
-                <w:szCs w:val="16"/>
-              </w:rPr>
-              <w:t>s are similarly located on the network, the subordinate network locations are also kept in sync.</w:t>
+              <w:t>Hierarchies of with a relation of AT driven by point XY data are now kept in sync when the parent XY is changed. So, if the XY of the parent is changed, the subordinates are also updated. If the parent asset snaps to the network and the child assets are similarly located on the network, the subordinate network locations are also kept in sync.</w:t>
             </w:r>
           </w:p>
         </w:tc>
@@ -6125,16 +5820,7 @@
         <w:sz w:val="14"/>
         <w:szCs w:val="14"/>
       </w:rPr>
-      <w:t>©</w:t>
-    </w:r>
-    <w:r>
-      <w:rPr>
-        <w:rFonts w:ascii="Arial" w:hAnsi="Arial" w:cs="Arial"/>
-        <w:color w:val="000000"/>
-        <w:sz w:val="14"/>
-        <w:szCs w:val="14"/>
-      </w:rPr>
-      <w:t xml:space="preserve"> </w:t>
+      <w:t xml:space="preserve">© </w:t>
     </w:r>
     <w:r>
       <w:rPr>
@@ -12160,6 +11846,7 @@
   <w:style w:type="paragraph" w:default="1" w:styleId="Normal">
     <w:name w:val="Normal"/>
     <w:qFormat/>
+    <w:rsid w:val="00DB5D24"/>
   </w:style>
   <w:style w:type="character" w:default="1" w:styleId="DefaultParagraphFont">
     <w:name w:val="Default Paragraph Font"/>

</xml_diff>